<commit_message>
updated the overview doc
</commit_message>
<xml_diff>
--- a/Docs/ProjectPlan.docx
+++ b/Docs/ProjectPlan.docx
@@ -53,8 +53,6 @@
         </w:rPr>
         <w:t>User Story:</w:t>
       </w:r>
-      <w:bookmarkStart w:id="0" w:name="_GoBack"/>
-      <w:bookmarkEnd w:id="0"/>
     </w:p>
     <w:p>
       <w:r>
@@ -64,10 +62,10 @@
         <w:t xml:space="preserve">ts and a potential wine pairing, </w:t>
       </w:r>
       <w:r>
-        <w:t>with option to see wine scores for each vintage year of the selected wine</w:t>
-      </w:r>
-      <w:r>
-        <w:t>.</w:t>
+        <w:t xml:space="preserve">with option to see wine scores </w:t>
+      </w:r>
+      <w:r>
+        <w:t>and price.</w:t>
       </w:r>
     </w:p>
     <w:p/>
@@ -85,35 +83,24 @@
       </w:r>
     </w:p>
     <w:p>
-      <w:hyperlink r:id="rId7" w:anchor="Get-Wine-Pairing" w:history="1">
+      <w:hyperlink r:id="rId7" w:anchor="Search-Recipes" w:history="1">
         <w:r>
           <w:rPr>
             <w:rStyle w:val="Hyperlink"/>
           </w:rPr>
-          <w:t>https://spoonacular.com/food-api/docs#Get-Wine-Pairing</w:t>
+          <w:t>https://spoonacular.com/food-api/docs#Search-Recipes</w:t>
         </w:r>
       </w:hyperlink>
     </w:p>
     <w:p>
-      <w:pPr>
-        <w:rPr>
-          <w:b/>
-        </w:rPr>
-      </w:pPr>
-      <w:hyperlink r:id="rId8" w:anchor="introduction/format" w:history="1">
+      <w:hyperlink r:id="rId8" w:anchor="Get-Recipe-Information" w:history="1">
         <w:r>
           <w:rPr>
             <w:rStyle w:val="Hyperlink"/>
           </w:rPr>
-          <w:t>https://globalwinescore.docs.apiary.io/#introduction/format</w:t>
+          <w:t>https://spoonacular.com/food-api/docs#Get-Recipe-Information</w:t>
         </w:r>
       </w:hyperlink>
-      <w:r>
-        <w:rPr>
-          <w:b/>
-        </w:rPr>
-        <w:t xml:space="preserve"> </w:t>
-      </w:r>
     </w:p>
     <w:p>
       <w:pPr>
@@ -238,11 +225,6 @@
       <w:r>
         <w:t>Must be interactive (accept and respond to user input)</w:t>
       </w:r>
-    </w:p>
-    <w:p>
-      <w:pPr>
-        <w:ind w:left="360"/>
-      </w:pPr>
     </w:p>
     <w:p/>
     <w:p>
@@ -410,6 +392,47 @@
           </w:p>
         </w:tc>
       </w:tr>
+      <w:tr>
+        <w:tc>
+          <w:tcPr>
+            <w:tcW w:w="1255" w:type="dxa"/>
+          </w:tcPr>
+          <w:p>
+            <w:pPr>
+              <w:spacing w:after="160" w:line="259" w:lineRule="auto"/>
+            </w:pPr>
+            <w:r>
+              <w:t>1.2</w:t>
+            </w:r>
+          </w:p>
+        </w:tc>
+        <w:tc>
+          <w:tcPr>
+            <w:tcW w:w="1980" w:type="dxa"/>
+          </w:tcPr>
+          <w:p>
+            <w:pPr>
+              <w:spacing w:after="160" w:line="259" w:lineRule="auto"/>
+            </w:pPr>
+            <w:r>
+              <w:t xml:space="preserve">Jason Miller </w:t>
+            </w:r>
+          </w:p>
+        </w:tc>
+        <w:tc>
+          <w:tcPr>
+            <w:tcW w:w="6210" w:type="dxa"/>
+          </w:tcPr>
+          <w:p>
+            <w:pPr>
+              <w:spacing w:after="160" w:line="259" w:lineRule="auto"/>
+            </w:pPr>
+            <w:r>
+              <w:t>Requirements/overview updates</w:t>
+            </w:r>
+          </w:p>
+        </w:tc>
+      </w:tr>
     </w:tbl>
     <w:p>
       <w:pPr>
@@ -460,35 +483,6 @@
         <w:t>input an ingredients list and will return both recipes and wine recommendations.</w:t>
       </w:r>
     </w:p>
-    <w:p>
-      <w:r>
-        <w:rPr>
-          <w:b/>
-        </w:rPr>
-        <w:t>Wine Scores</w:t>
-      </w:r>
-      <w:r>
-        <w:t xml:space="preserve"> allows a user to input a </w:t>
-      </w:r>
-      <w:r>
-        <w:t xml:space="preserve">wine ID (from </w:t>
-      </w:r>
-      <w:proofErr w:type="spellStart"/>
-      <w:r>
-        <w:t>spoonacular</w:t>
-      </w:r>
-      <w:proofErr w:type="spellEnd"/>
-      <w:r>
-        <w:t xml:space="preserve"> return) </w:t>
-      </w:r>
-      <w:r>
-        <w:t xml:space="preserve">and receive a list of </w:t>
-      </w:r>
-      <w:r>
-        <w:t>vintage years of that wine with that year’s wine score.</w:t>
-      </w:r>
-    </w:p>
-    <w:p/>
     <w:p>
       <w:r>
         <w:t>The user inputs up</w:t>
@@ -580,7 +574,13 @@
         <w:rPr>
           <w:b/>
         </w:rPr>
-        <w:t>Wine titles (array)</w:t>
+        <w:t xml:space="preserve">Wine </w:t>
+      </w:r>
+      <w:r>
+        <w:rPr>
+          <w:b/>
+        </w:rPr>
+        <w:t>pairing</w:t>
       </w:r>
     </w:p>
     <w:p>
@@ -588,13 +588,19 @@
         <w:t xml:space="preserve">To the user, </w:t>
       </w:r>
       <w:r>
-        <w:t>recipes</w:t>
-      </w:r>
-      <w:r>
-        <w:t xml:space="preserve"> rende</w:t>
-      </w:r>
-      <w:r>
-        <w:t>r as a list of clickable titles, and the top three wine recommendation display as links as well.</w:t>
+        <w:t>a recipe renders</w:t>
+      </w:r>
+      <w:r>
+        <w:t xml:space="preserve"> as a </w:t>
+      </w:r>
+      <w:r>
+        <w:t>title and image</w:t>
+      </w:r>
+      <w:r>
+        <w:t xml:space="preserve">, </w:t>
+      </w:r>
+      <w:r>
+        <w:t>along with a wine pairing, rating, and score (if a pairing is available) and a link to the original source page of the recipe.</w:t>
       </w:r>
     </w:p>
     <w:p>
@@ -602,23 +608,6 @@
         <w:t>When the user clicks a recipe link, she is taken to the recipe website.</w:t>
       </w:r>
     </w:p>
-    <w:p>
-      <w:r>
-        <w:t xml:space="preserve">When the user clicks a wine link, </w:t>
-      </w:r>
-      <w:r>
-        <w:t xml:space="preserve">she </w:t>
-      </w:r>
-      <w:r>
-        <w:t>can see the wine scores of each vintage of the wine.</w:t>
-      </w:r>
-    </w:p>
-    <w:p>
-      <w:r>
-        <w:t>The options should be held in local storage under the next ingredient list is entered, which clears local storage and inserts new {type/title/link} objects for both lists.</w:t>
-      </w:r>
-    </w:p>
-    <w:p/>
     <w:p>
       <w:r>
         <w:t>Based on that approach, we would need the following core elements:</w:t>
@@ -918,7 +907,6 @@
           </w:tcPr>
           <w:p>
             <w:r>
-              <w:lastRenderedPageBreak/>
               <w:t>Button</w:t>
             </w:r>
           </w:p>
@@ -1122,6 +1110,7 @@
           </w:tcPr>
           <w:p>
             <w:r>
+              <w:lastRenderedPageBreak/>
               <w:t>Listener</w:t>
             </w:r>
           </w:p>
@@ -1159,7 +1148,7 @@
           </w:tcPr>
           <w:p>
             <w:r>
-              <w:t>Listener</w:t>
+              <w:t>Function</w:t>
             </w:r>
           </w:p>
         </w:tc>
@@ -1168,9 +1157,11 @@
             <w:tcW w:w="2045" w:type="dxa"/>
           </w:tcPr>
           <w:p>
-            <w:r>
-              <w:t>For recipe links</w:t>
-            </w:r>
+            <w:proofErr w:type="spellStart"/>
+            <w:r>
+              <w:t>ingredAdd</w:t>
+            </w:r>
+            <w:proofErr w:type="spellEnd"/>
           </w:p>
         </w:tc>
         <w:tc>
@@ -1179,8 +1170,29 @@
           </w:tcPr>
           <w:p>
             <w:r>
-              <w:t>Upon click of returned recipe title/link</w:t>
-            </w:r>
+              <w:t xml:space="preserve">Allows user to add </w:t>
+            </w:r>
+            <w:proofErr w:type="spellStart"/>
+            <w:r>
+              <w:t>ingred</w:t>
+            </w:r>
+            <w:proofErr w:type="spellEnd"/>
+            <w:r>
+              <w:t xml:space="preserve"> entered into </w:t>
+            </w:r>
+            <w:proofErr w:type="spellStart"/>
+            <w:r>
+              <w:t>ingredInput</w:t>
+            </w:r>
+            <w:proofErr w:type="spellEnd"/>
+            <w:r>
+              <w:t xml:space="preserve"> and show in </w:t>
+            </w:r>
+            <w:proofErr w:type="spellStart"/>
+            <w:r>
+              <w:t>ingredDisplay</w:t>
+            </w:r>
+            <w:proofErr w:type="spellEnd"/>
           </w:p>
         </w:tc>
       </w:tr>
@@ -1191,7 +1203,7 @@
           </w:tcPr>
           <w:p>
             <w:r>
-              <w:t>Listener</w:t>
+              <w:t>Function</w:t>
             </w:r>
           </w:p>
         </w:tc>
@@ -1200,9 +1212,11 @@
             <w:tcW w:w="2045" w:type="dxa"/>
           </w:tcPr>
           <w:p>
-            <w:r>
-              <w:t>For wine links</w:t>
-            </w:r>
+            <w:proofErr w:type="spellStart"/>
+            <w:r>
+              <w:t>ingredClear</w:t>
+            </w:r>
+            <w:proofErr w:type="spellEnd"/>
           </w:p>
         </w:tc>
         <w:tc>
@@ -1211,8 +1225,21 @@
           </w:tcPr>
           <w:p>
             <w:r>
-              <w:t>Upon click of returned wine name</w:t>
-            </w:r>
+              <w:t xml:space="preserve">Clears all </w:t>
+            </w:r>
+            <w:proofErr w:type="spellStart"/>
+            <w:r>
+              <w:t>ingreds</w:t>
+            </w:r>
+            <w:proofErr w:type="spellEnd"/>
+            <w:r>
+              <w:t xml:space="preserve"> from </w:t>
+            </w:r>
+            <w:proofErr w:type="spellStart"/>
+            <w:r>
+              <w:t>inputDisplay</w:t>
+            </w:r>
+            <w:proofErr w:type="spellEnd"/>
           </w:p>
         </w:tc>
       </w:tr>
@@ -1234,7 +1261,7 @@
           <w:p>
             <w:proofErr w:type="spellStart"/>
             <w:r>
-              <w:t>renderPage</w:t>
+              <w:t>ingredSubmit</w:t>
             </w:r>
             <w:proofErr w:type="spellEnd"/>
           </w:p>
@@ -1245,231 +1272,15 @@
           </w:tcPr>
           <w:p>
             <w:r>
-              <w:t>Builds initial screen for first-time user and for return user (pulling from local storage)</w:t>
-            </w:r>
-          </w:p>
-        </w:tc>
-      </w:tr>
-      <w:tr>
-        <w:tc>
-          <w:tcPr>
-            <w:tcW w:w="2013" w:type="dxa"/>
-          </w:tcPr>
-          <w:p>
-            <w:r>
-              <w:t>Function</w:t>
-            </w:r>
-          </w:p>
-        </w:tc>
-        <w:tc>
-          <w:tcPr>
-            <w:tcW w:w="2045" w:type="dxa"/>
-          </w:tcPr>
-          <w:p>
+              <w:t xml:space="preserve">Launches both </w:t>
+            </w:r>
             <w:proofErr w:type="spellStart"/>
             <w:r>
-              <w:t>ingredAdd</w:t>
+              <w:t>spoonacular</w:t>
             </w:r>
             <w:proofErr w:type="spellEnd"/>
-          </w:p>
-        </w:tc>
-        <w:tc>
-          <w:tcPr>
-            <w:tcW w:w="5477" w:type="dxa"/>
-          </w:tcPr>
-          <w:p>
-            <w:r>
-              <w:t xml:space="preserve">Allows user to add </w:t>
-            </w:r>
-            <w:proofErr w:type="spellStart"/>
-            <w:r>
-              <w:t>ingred</w:t>
-            </w:r>
-            <w:proofErr w:type="spellEnd"/>
-            <w:r>
-              <w:t xml:space="preserve"> entered into </w:t>
-            </w:r>
-            <w:proofErr w:type="spellStart"/>
-            <w:r>
-              <w:t>ingredInput</w:t>
-            </w:r>
-            <w:proofErr w:type="spellEnd"/>
-            <w:r>
-              <w:t xml:space="preserve"> and show in </w:t>
-            </w:r>
-            <w:proofErr w:type="spellStart"/>
-            <w:r>
-              <w:t>ingredDisplay</w:t>
-            </w:r>
-            <w:proofErr w:type="spellEnd"/>
-          </w:p>
-        </w:tc>
-      </w:tr>
-      <w:tr>
-        <w:tc>
-          <w:tcPr>
-            <w:tcW w:w="2013" w:type="dxa"/>
-          </w:tcPr>
-          <w:p>
-            <w:r>
-              <w:t>Function</w:t>
-            </w:r>
-          </w:p>
-        </w:tc>
-        <w:tc>
-          <w:tcPr>
-            <w:tcW w:w="2045" w:type="dxa"/>
-          </w:tcPr>
-          <w:p>
-            <w:proofErr w:type="spellStart"/>
-            <w:r>
-              <w:t>ingredClear</w:t>
-            </w:r>
-            <w:proofErr w:type="spellEnd"/>
-          </w:p>
-        </w:tc>
-        <w:tc>
-          <w:tcPr>
-            <w:tcW w:w="5477" w:type="dxa"/>
-          </w:tcPr>
-          <w:p>
-            <w:r>
-              <w:t xml:space="preserve">Clears all </w:t>
-            </w:r>
-            <w:proofErr w:type="spellStart"/>
-            <w:r>
-              <w:t>ingreds</w:t>
-            </w:r>
-            <w:proofErr w:type="spellEnd"/>
-            <w:r>
-              <w:t xml:space="preserve"> from </w:t>
-            </w:r>
-            <w:proofErr w:type="spellStart"/>
-            <w:r>
-              <w:t>inputDisplay</w:t>
-            </w:r>
-            <w:proofErr w:type="spellEnd"/>
-          </w:p>
-        </w:tc>
-      </w:tr>
-      <w:tr>
-        <w:tc>
-          <w:tcPr>
-            <w:tcW w:w="2013" w:type="dxa"/>
-          </w:tcPr>
-          <w:p>
-            <w:r>
-              <w:t>Function</w:t>
-            </w:r>
-          </w:p>
-        </w:tc>
-        <w:tc>
-          <w:tcPr>
-            <w:tcW w:w="2045" w:type="dxa"/>
-          </w:tcPr>
-          <w:p>
-            <w:proofErr w:type="spellStart"/>
-            <w:r>
-              <w:t>ingredSubmit</w:t>
-            </w:r>
-            <w:proofErr w:type="spellEnd"/>
-          </w:p>
-        </w:tc>
-        <w:tc>
-          <w:tcPr>
-            <w:tcW w:w="5477" w:type="dxa"/>
-          </w:tcPr>
-          <w:p>
-            <w:r>
-              <w:t>La</w:t>
-            </w:r>
-            <w:r>
-              <w:t xml:space="preserve">unches </w:t>
-            </w:r>
-            <w:r>
-              <w:t xml:space="preserve">both </w:t>
-            </w:r>
-            <w:proofErr w:type="spellStart"/>
-            <w:r>
-              <w:t>spoonacular</w:t>
-            </w:r>
-            <w:proofErr w:type="spellEnd"/>
-            <w:r>
-              <w:t xml:space="preserve"> API</w:t>
-            </w:r>
-            <w:r>
-              <w:t>s</w:t>
-            </w:r>
-            <w:r>
-              <w:t xml:space="preserve"> and displays results</w:t>
-            </w:r>
-          </w:p>
-        </w:tc>
-      </w:tr>
-      <w:tr>
-        <w:tc>
-          <w:tcPr>
-            <w:tcW w:w="2013" w:type="dxa"/>
-          </w:tcPr>
-          <w:p>
-            <w:r>
-              <w:t>Function</w:t>
-            </w:r>
-          </w:p>
-        </w:tc>
-        <w:tc>
-          <w:tcPr>
-            <w:tcW w:w="2045" w:type="dxa"/>
-          </w:tcPr>
-          <w:p>
-            <w:proofErr w:type="spellStart"/>
-            <w:r>
-              <w:t>recipeLink</w:t>
-            </w:r>
-            <w:proofErr w:type="spellEnd"/>
-          </w:p>
-        </w:tc>
-        <w:tc>
-          <w:tcPr>
-            <w:tcW w:w="5477" w:type="dxa"/>
-          </w:tcPr>
-          <w:p>
-            <w:r>
-              <w:t>Opens web page with full recipe</w:t>
-            </w:r>
-          </w:p>
-        </w:tc>
-      </w:tr>
-      <w:tr>
-        <w:tc>
-          <w:tcPr>
-            <w:tcW w:w="2013" w:type="dxa"/>
-          </w:tcPr>
-          <w:p>
-            <w:r>
-              <w:t>Function</w:t>
-            </w:r>
-          </w:p>
-        </w:tc>
-        <w:tc>
-          <w:tcPr>
-            <w:tcW w:w="2045" w:type="dxa"/>
-          </w:tcPr>
-          <w:p>
-            <w:proofErr w:type="spellStart"/>
-            <w:r>
-              <w:t>vendorLink</w:t>
-            </w:r>
-            <w:proofErr w:type="spellEnd"/>
-          </w:p>
-        </w:tc>
-        <w:tc>
-          <w:tcPr>
-            <w:tcW w:w="5477" w:type="dxa"/>
-          </w:tcPr>
-          <w:p>
-            <w:r>
-              <w:t>Launches wine API and displays vender/location results</w:t>
+            <w:r>
+              <w:t xml:space="preserve"> APIs and displays results</w:t>
             </w:r>
           </w:p>
         </w:tc>
@@ -1517,12 +1328,6 @@
                 <w:b/>
               </w:rPr>
             </w:pPr>
-            <w:r>
-              <w:rPr>
-                <w:b/>
-              </w:rPr>
-              <w:t xml:space="preserve">Task </w:t>
-            </w:r>
           </w:p>
         </w:tc>
         <w:tc>
@@ -2100,7 +1905,7 @@
           </w:tcPr>
           <w:p>
             <w:r>
-              <w:t>Create function/listener – recipe link</w:t>
+              <w:t>Unit testing – front end</w:t>
             </w:r>
           </w:p>
         </w:tc>
@@ -2110,7 +1915,7 @@
           </w:tcPr>
           <w:p>
             <w:r>
-              <w:t>Back end</w:t>
+              <w:t>Front end</w:t>
             </w:r>
           </w:p>
         </w:tc>
@@ -2134,7 +1939,7 @@
           </w:tcPr>
           <w:p>
             <w:r>
-              <w:t>Create function/listener – wine link</w:t>
+              <w:t>Unit testing – back end</w:t>
             </w:r>
           </w:p>
         </w:tc>
@@ -2168,7 +1973,7 @@
           </w:tcPr>
           <w:p>
             <w:r>
-              <w:t>Unit testing – front end</w:t>
+              <w:t>Device testing - mobile</w:t>
             </w:r>
           </w:p>
         </w:tc>
@@ -2178,7 +1983,7 @@
           </w:tcPr>
           <w:p>
             <w:r>
-              <w:t>Front end</w:t>
+              <w:t>TBD</w:t>
             </w:r>
           </w:p>
         </w:tc>
@@ -2202,7 +2007,7 @@
           </w:tcPr>
           <w:p>
             <w:r>
-              <w:t>Unit testing – back end</w:t>
+              <w:t>Device testing – laptop</w:t>
             </w:r>
           </w:p>
         </w:tc>
@@ -2212,7 +2017,7 @@
           </w:tcPr>
           <w:p>
             <w:r>
-              <w:t>Back end</w:t>
+              <w:t>TBD</w:t>
             </w:r>
           </w:p>
         </w:tc>
@@ -2236,7 +2041,7 @@
           </w:tcPr>
           <w:p>
             <w:r>
-              <w:t>Full testing – interface</w:t>
+              <w:t>Device testing - desktop</w:t>
             </w:r>
           </w:p>
         </w:tc>
@@ -2246,7 +2051,7 @@
           </w:tcPr>
           <w:p>
             <w:r>
-              <w:t>Back end</w:t>
+              <w:t>TBD</w:t>
             </w:r>
           </w:p>
         </w:tc>
@@ -2270,7 +2075,7 @@
           </w:tcPr>
           <w:p>
             <w:r>
-              <w:t>Full testing – functionality</w:t>
+              <w:t>Create presentation deck</w:t>
             </w:r>
           </w:p>
         </w:tc>
@@ -2280,7 +2085,7 @@
           </w:tcPr>
           <w:p>
             <w:r>
-              <w:t>Front end</w:t>
+              <w:t>TBD</w:t>
             </w:r>
           </w:p>
         </w:tc>
@@ -2304,176 +2109,6 @@
           </w:tcPr>
           <w:p>
             <w:r>
-              <w:t>Device testing - mobile</w:t>
-            </w:r>
-          </w:p>
-        </w:tc>
-        <w:tc>
-          <w:tcPr>
-            <w:tcW w:w="1170" w:type="dxa"/>
-          </w:tcPr>
-          <w:p>
-            <w:r>
-              <w:t>TBD</w:t>
-            </w:r>
-          </w:p>
-        </w:tc>
-        <w:tc>
-          <w:tcPr>
-            <w:tcW w:w="1080" w:type="dxa"/>
-          </w:tcPr>
-          <w:p/>
-        </w:tc>
-        <w:tc>
-          <w:tcPr>
-            <w:tcW w:w="2970" w:type="dxa"/>
-          </w:tcPr>
-          <w:p/>
-        </w:tc>
-      </w:tr>
-      <w:tr>
-        <w:tc>
-          <w:tcPr>
-            <w:tcW w:w="4315" w:type="dxa"/>
-          </w:tcPr>
-          <w:p>
-            <w:r>
-              <w:t>Device testing - tablet</w:t>
-            </w:r>
-          </w:p>
-        </w:tc>
-        <w:tc>
-          <w:tcPr>
-            <w:tcW w:w="1170" w:type="dxa"/>
-          </w:tcPr>
-          <w:p>
-            <w:r>
-              <w:t>TBD</w:t>
-            </w:r>
-          </w:p>
-        </w:tc>
-        <w:tc>
-          <w:tcPr>
-            <w:tcW w:w="1080" w:type="dxa"/>
-          </w:tcPr>
-          <w:p/>
-        </w:tc>
-        <w:tc>
-          <w:tcPr>
-            <w:tcW w:w="2970" w:type="dxa"/>
-          </w:tcPr>
-          <w:p/>
-        </w:tc>
-      </w:tr>
-      <w:tr>
-        <w:tc>
-          <w:tcPr>
-            <w:tcW w:w="4315" w:type="dxa"/>
-          </w:tcPr>
-          <w:p>
-            <w:r>
-              <w:t>Device testing – laptop</w:t>
-            </w:r>
-          </w:p>
-        </w:tc>
-        <w:tc>
-          <w:tcPr>
-            <w:tcW w:w="1170" w:type="dxa"/>
-          </w:tcPr>
-          <w:p>
-            <w:r>
-              <w:t>TBD</w:t>
-            </w:r>
-          </w:p>
-        </w:tc>
-        <w:tc>
-          <w:tcPr>
-            <w:tcW w:w="1080" w:type="dxa"/>
-          </w:tcPr>
-          <w:p/>
-        </w:tc>
-        <w:tc>
-          <w:tcPr>
-            <w:tcW w:w="2970" w:type="dxa"/>
-          </w:tcPr>
-          <w:p/>
-        </w:tc>
-      </w:tr>
-      <w:tr>
-        <w:tc>
-          <w:tcPr>
-            <w:tcW w:w="4315" w:type="dxa"/>
-          </w:tcPr>
-          <w:p>
-            <w:r>
-              <w:t>Device testing - desktop</w:t>
-            </w:r>
-          </w:p>
-        </w:tc>
-        <w:tc>
-          <w:tcPr>
-            <w:tcW w:w="1170" w:type="dxa"/>
-          </w:tcPr>
-          <w:p>
-            <w:r>
-              <w:t>TBD</w:t>
-            </w:r>
-          </w:p>
-        </w:tc>
-        <w:tc>
-          <w:tcPr>
-            <w:tcW w:w="1080" w:type="dxa"/>
-          </w:tcPr>
-          <w:p/>
-        </w:tc>
-        <w:tc>
-          <w:tcPr>
-            <w:tcW w:w="2970" w:type="dxa"/>
-          </w:tcPr>
-          <w:p/>
-        </w:tc>
-      </w:tr>
-      <w:tr>
-        <w:tc>
-          <w:tcPr>
-            <w:tcW w:w="4315" w:type="dxa"/>
-          </w:tcPr>
-          <w:p>
-            <w:r>
-              <w:t>Create presentation deck</w:t>
-            </w:r>
-          </w:p>
-        </w:tc>
-        <w:tc>
-          <w:tcPr>
-            <w:tcW w:w="1170" w:type="dxa"/>
-          </w:tcPr>
-          <w:p>
-            <w:r>
-              <w:t>TBD</w:t>
-            </w:r>
-          </w:p>
-        </w:tc>
-        <w:tc>
-          <w:tcPr>
-            <w:tcW w:w="1080" w:type="dxa"/>
-          </w:tcPr>
-          <w:p/>
-        </w:tc>
-        <w:tc>
-          <w:tcPr>
-            <w:tcW w:w="2970" w:type="dxa"/>
-          </w:tcPr>
-          <w:p/>
-        </w:tc>
-      </w:tr>
-      <w:tr>
-        <w:tc>
-          <w:tcPr>
-            <w:tcW w:w="4315" w:type="dxa"/>
-          </w:tcPr>
-          <w:p>
-            <w:r>
               <w:t>Practice presentation</w:t>
             </w:r>
           </w:p>
@@ -2502,19 +2137,22 @@
         </w:tc>
       </w:tr>
     </w:tbl>
+    <w:p/>
+    <w:p>
+      <w:pPr>
+        <w:spacing w:after="160" w:line="259" w:lineRule="auto"/>
+      </w:pPr>
+      <w:r>
+        <w:br w:type="page"/>
+      </w:r>
+    </w:p>
+    <w:p/>
     <w:p>
       <w:pPr>
         <w:pStyle w:val="Heading1"/>
       </w:pPr>
       <w:r>
-        <w:lastRenderedPageBreak/>
-        <w:t xml:space="preserve">appendix a: </w:t>
-      </w:r>
-      <w:r>
-        <w:t xml:space="preserve">API </w:t>
-      </w:r>
-      <w:r>
-        <w:t>DOCUMENTATION</w:t>
+        <w:t>appendix a: API DOCUMENTATION</w:t>
       </w:r>
     </w:p>
     <w:p/>
@@ -2529,6 +2167,11 @@
       </w:hyperlink>
     </w:p>
     <w:p>
+      <w:pPr>
+        <w:rPr>
+          <w:rStyle w:val="Hyperlink"/>
+        </w:rPr>
+      </w:pPr>
       <w:hyperlink r:id="rId10" w:anchor="Get-Wine-Pairing" w:history="1">
         <w:r>
           <w:rPr>
@@ -2538,12 +2181,22 @@
         </w:r>
       </w:hyperlink>
     </w:p>
+    <w:p>
+      <w:hyperlink r:id="rId11" w:history="1">
+        <w:r>
+          <w:rPr>
+            <w:rStyle w:val="Hyperlink"/>
+          </w:rPr>
+          <w:t>https://api.spoonacular.com/recipes/716429/information?includeNutrition=false</w:t>
+        </w:r>
+      </w:hyperlink>
+    </w:p>
     <w:p/>
     <w:p>
       <w:r>
         <w:t>Account Key (</w:t>
       </w:r>
-      <w:hyperlink r:id="rId11" w:history="1">
+      <w:hyperlink r:id="rId12" w:history="1">
         <w:r>
           <w:rPr>
             <w:rStyle w:val="Hyperlink"/>
@@ -2566,7 +2219,10 @@
         <w:t>acc2d918d19f494f9490b92a1b73fc4d</w:t>
       </w:r>
     </w:p>
-    <w:p/>
+    <w:p>
+      <w:bookmarkStart w:id="0" w:name="_GoBack"/>
+      <w:bookmarkEnd w:id="0"/>
+    </w:p>
     <w:p>
       <w:pPr>
         <w:rPr>
@@ -2605,7 +2261,7 @@
       </w:r>
     </w:p>
     <w:p>
-      <w:hyperlink r:id="rId12" w:history="1">
+      <w:hyperlink r:id="rId13" w:history="1">
         <w:r>
           <w:rPr>
             <w:rStyle w:val="Hyperlink"/>
@@ -2622,8 +2278,8 @@
         </w:rPr>
         <w:drawing>
           <wp:inline distT="0" distB="0" distL="0" distR="0" wp14:anchorId="71C14888" wp14:editId="1184EA19">
-            <wp:extent cx="3209925" cy="4963091"/>
-            <wp:effectExtent l="0" t="0" r="0" b="9525"/>
+            <wp:extent cx="2590800" cy="4005818"/>
+            <wp:effectExtent l="0" t="0" r="0" b="0"/>
             <wp:docPr id="1" name="Picture 1"/>
             <wp:cNvGraphicFramePr>
               <a:graphicFrameLocks xmlns:a="http://schemas.openxmlformats.org/drawingml/2006/main" noChangeAspect="1"/>
@@ -2636,7 +2292,7 @@
                     <pic:cNvPicPr/>
                   </pic:nvPicPr>
                   <pic:blipFill>
-                    <a:blip r:embed="rId13"/>
+                    <a:blip r:embed="rId14"/>
                     <a:stretch>
                       <a:fillRect/>
                     </a:stretch>
@@ -2644,7 +2300,7 @@
                   <pic:spPr>
                     <a:xfrm>
                       <a:off x="0" y="0"/>
-                      <a:ext cx="3221125" cy="4980408"/>
+                      <a:ext cx="2603527" cy="4025496"/>
                     </a:xfrm>
                     <a:prstGeom prst="rect">
                       <a:avLst/>
@@ -2659,6 +2315,20 @@
     </w:p>
     <w:p>
       <w:pPr>
+        <w:spacing w:after="160" w:line="259" w:lineRule="auto"/>
+        <w:rPr>
+          <w:b/>
+        </w:rPr>
+      </w:pPr>
+      <w:r>
+        <w:rPr>
+          <w:b/>
+        </w:rPr>
+        <w:br w:type="page"/>
+      </w:r>
+    </w:p>
+    <w:p>
+      <w:pPr>
         <w:rPr>
           <w:b/>
         </w:rPr>
@@ -2684,7 +2354,7 @@
       </w:r>
     </w:p>
     <w:p>
-      <w:hyperlink r:id="rId14" w:history="1">
+      <w:hyperlink r:id="rId15" w:history="1">
         <w:r>
           <w:rPr>
             <w:rStyle w:val="Hyperlink"/>
@@ -2720,7 +2390,7 @@
                     <pic:cNvPicPr/>
                   </pic:nvPicPr>
                   <pic:blipFill>
-                    <a:blip r:embed="rId15"/>
+                    <a:blip r:embed="rId16"/>
                     <a:stretch>
                       <a:fillRect/>
                     </a:stretch>
@@ -2741,215 +2411,28 @@
         </w:drawing>
       </w:r>
     </w:p>
-    <w:p/>
     <w:p>
       <w:pPr>
         <w:spacing w:after="160" w:line="259" w:lineRule="auto"/>
+      </w:pPr>
+      <w:r>
+        <w:br w:type="page"/>
+      </w:r>
+    </w:p>
+    <w:p>
+      <w:pPr>
+        <w:spacing w:after="160" w:line="259" w:lineRule="auto"/>
         <w:rPr>
           <w:b/>
         </w:rPr>
       </w:pPr>
-      <w:r>
-        <w:rPr>
-          <w:b/>
-        </w:rPr>
-        <w:br w:type="page"/>
-      </w:r>
-    </w:p>
-    <w:p>
-      <w:pPr>
-        <w:rPr>
-          <w:b/>
-        </w:rPr>
-      </w:pPr>
-      <w:r>
-        <w:rPr>
-          <w:b/>
-        </w:rPr>
-        <w:lastRenderedPageBreak/>
-        <w:t xml:space="preserve">Sample </w:t>
-      </w:r>
-      <w:r>
-        <w:rPr>
-          <w:b/>
-        </w:rPr>
-        <w:t xml:space="preserve">wine </w:t>
-      </w:r>
-      <w:r>
-        <w:rPr>
-          <w:b/>
-        </w:rPr>
-        <w:t xml:space="preserve">score </w:t>
-      </w:r>
-      <w:r>
-        <w:rPr>
-          <w:b/>
-        </w:rPr>
-        <w:t>call and return:</w:t>
-      </w:r>
-    </w:p>
-    <w:p>
-      <w:hyperlink r:id="rId16" w:history="1">
-        <w:r>
-          <w:rPr>
-            <w:rStyle w:val="Hyperlink"/>
-          </w:rPr>
-          <w:t>https://www.globalwinescore.com/account/api/</w:t>
-        </w:r>
-      </w:hyperlink>
-      <w:r>
-        <w:t xml:space="preserve"> </w:t>
-      </w:r>
-      <w:proofErr w:type="spellStart"/>
-      <w:r>
-        <w:t>APIkey</w:t>
-      </w:r>
-      <w:proofErr w:type="spellEnd"/>
-      <w:r>
-        <w:t xml:space="preserve"> (</w:t>
-      </w:r>
-      <w:hyperlink r:id="rId17" w:history="1">
-        <w:r>
-          <w:rPr>
-            <w:rStyle w:val="Hyperlink"/>
-          </w:rPr>
-          <w:t>jaericm@yahoo.com</w:t>
-        </w:r>
-      </w:hyperlink>
-      <w:r>
-        <w:t xml:space="preserve"> / </w:t>
-      </w:r>
-      <w:proofErr w:type="spellStart"/>
-      <w:r>
-        <w:t>bootcamp</w:t>
-      </w:r>
-      <w:proofErr w:type="spellEnd"/>
-      <w:r>
-        <w:t>)</w:t>
-      </w:r>
-      <w:r>
-        <w:t>:</w:t>
-      </w:r>
-      <w:r>
-        <w:t xml:space="preserve"> </w:t>
-      </w:r>
-      <w:r>
-        <w:t xml:space="preserve"> </w:t>
-      </w:r>
-      <w:r>
-        <w:t xml:space="preserve">Token </w:t>
-      </w:r>
-      <w:r>
-        <w:t>02fe26dc4dad3cb9877531fe9ff4b59b0134be8e</w:t>
-      </w:r>
-    </w:p>
-    <w:p/>
-    <w:p>
-      <w:hyperlink r:id="rId18" w:history="1">
-        <w:r>
-          <w:rPr>
-            <w:rStyle w:val="Hyperlink"/>
-          </w:rPr>
-          <w:t>https://api.globalwinescore.com/globalwinescores/latest/?wine_id=50217</w:t>
-        </w:r>
-      </w:hyperlink>
-    </w:p>
-    <w:p>
-      <w:r>
-        <w:t>Header</w:t>
-      </w:r>
-    </w:p>
-    <w:p>
-      <w:proofErr w:type="spellStart"/>
-      <w:r>
-        <w:t>Authorization</w:t>
-      </w:r>
-      <w:proofErr w:type="gramStart"/>
-      <w:r>
-        <w:t>:Token</w:t>
-      </w:r>
-      <w:proofErr w:type="spellEnd"/>
-      <w:proofErr w:type="gramEnd"/>
-      <w:r>
-        <w:t xml:space="preserve"> 02fe26dc4dad3cb9877531fe9ff4b59b0134be8e</w:t>
-      </w:r>
-    </w:p>
-    <w:p>
-      <w:proofErr w:type="spellStart"/>
-      <w:r>
-        <w:t>Accept</w:t>
-      </w:r>
-      <w:proofErr w:type="gramStart"/>
-      <w:r>
-        <w:t>:application</w:t>
-      </w:r>
-      <w:proofErr w:type="spellEnd"/>
-      <w:proofErr w:type="gramEnd"/>
-      <w:r>
-        <w:t>/</w:t>
-      </w:r>
-      <w:proofErr w:type="spellStart"/>
-      <w:r>
-        <w:t>json</w:t>
-      </w:r>
-      <w:proofErr w:type="spellEnd"/>
-    </w:p>
-    <w:p/>
-    <w:p>
-      <w:r>
-        <w:rPr>
-          <w:noProof/>
-        </w:rPr>
-        <w:drawing>
-          <wp:inline distT="0" distB="0" distL="0" distR="0" wp14:anchorId="47BB824D" wp14:editId="47E09EF5">
-            <wp:extent cx="4276725" cy="5572487"/>
-            <wp:effectExtent l="0" t="0" r="0" b="9525"/>
-            <wp:docPr id="3" name="Picture 3"/>
-            <wp:cNvGraphicFramePr>
-              <a:graphicFrameLocks xmlns:a="http://schemas.openxmlformats.org/drawingml/2006/main" noChangeAspect="1"/>
-            </wp:cNvGraphicFramePr>
-            <a:graphic xmlns:a="http://schemas.openxmlformats.org/drawingml/2006/main">
-              <a:graphicData uri="http://schemas.openxmlformats.org/drawingml/2006/picture">
-                <pic:pic xmlns:pic="http://schemas.openxmlformats.org/drawingml/2006/picture">
-                  <pic:nvPicPr>
-                    <pic:cNvPr id="1" name=""/>
-                    <pic:cNvPicPr/>
-                  </pic:nvPicPr>
-                  <pic:blipFill>
-                    <a:blip r:embed="rId19"/>
-                    <a:stretch>
-                      <a:fillRect/>
-                    </a:stretch>
-                  </pic:blipFill>
-                  <pic:spPr>
-                    <a:xfrm>
-                      <a:off x="0" y="0"/>
-                      <a:ext cx="4291456" cy="5591681"/>
-                    </a:xfrm>
-                    <a:prstGeom prst="rect">
-                      <a:avLst/>
-                    </a:prstGeom>
-                  </pic:spPr>
-                </pic:pic>
-              </a:graphicData>
-            </a:graphic>
-          </wp:inline>
-        </w:drawing>
-      </w:r>
     </w:p>
     <w:p>
       <w:pPr>
         <w:pStyle w:val="Heading1"/>
       </w:pPr>
       <w:r>
-        <w:lastRenderedPageBreak/>
-        <w:t>appendix B</w:t>
-      </w:r>
-      <w:r>
-        <w:t xml:space="preserve">: </w:t>
-      </w:r>
-      <w:r>
-        <w:t>WireFrames</w:t>
+        <w:t>appendix B: WireFrames</w:t>
       </w:r>
       <w:r>
         <w:t xml:space="preserve"> and color palette</w:t>
@@ -2963,7 +2446,7 @@
         </w:rPr>
         <w:drawing>
           <wp:inline distT="0" distB="0" distL="0" distR="0" wp14:anchorId="334CE485" wp14:editId="16FD8B25">
-            <wp:extent cx="5943600" cy="7525385"/>
+            <wp:extent cx="4743450" cy="6005836"/>
             <wp:effectExtent l="0" t="0" r="0" b="0"/>
             <wp:docPr id="4" name="Picture 4"/>
             <wp:cNvGraphicFramePr>
@@ -2977,7 +2460,7 @@
                     <pic:cNvPicPr/>
                   </pic:nvPicPr>
                   <pic:blipFill>
-                    <a:blip r:embed="rId20"/>
+                    <a:blip r:embed="rId17"/>
                     <a:stretch>
                       <a:fillRect/>
                     </a:stretch>
@@ -2985,7 +2468,7 @@
                   <pic:spPr>
                     <a:xfrm>
                       <a:off x="0" y="0"/>
-                      <a:ext cx="5943600" cy="7525385"/>
+                      <a:ext cx="4745496" cy="6008426"/>
                     </a:xfrm>
                     <a:prstGeom prst="rect">
                       <a:avLst/>
@@ -3011,7 +2494,6 @@
           <w:rFonts w:ascii="Times New Roman" w:eastAsia="Times New Roman" w:hAnsi="Times New Roman" w:cs="Times New Roman"/>
           <w:szCs w:val="24"/>
         </w:rPr>
-        <w:lastRenderedPageBreak/>
         <w:t xml:space="preserve">Red rose Wine color palette created by </w:t>
       </w:r>
       <w:proofErr w:type="spellStart"/>
@@ -3149,7 +2631,7 @@
     </w:p>
     <w:p/>
     <w:sectPr>
-      <w:footerReference w:type="default" r:id="rId21"/>
+      <w:footerReference w:type="default" r:id="rId18"/>
       <w:pgSz w:w="12240" w:h="15840"/>
       <w:pgMar w:top="1440" w:right="1440" w:bottom="1440" w:left="1440" w:header="720" w:footer="720" w:gutter="0"/>
       <w:cols w:space="720"/>
@@ -3241,7 +2723,7 @@
         <w:color w:val="323E4F" w:themeColor="text2" w:themeShade="BF"/>
         <w:szCs w:val="24"/>
       </w:rPr>
-      <w:t>9</w:t>
+      <w:t>7</w:t>
     </w:r>
     <w:r>
       <w:rPr>
@@ -3284,7 +2766,7 @@
         <w:color w:val="323E4F" w:themeColor="text2" w:themeShade="BF"/>
         <w:szCs w:val="24"/>
       </w:rPr>
-      <w:t>9</w:t>
+      <w:t>7</w:t>
     </w:r>
     <w:r>
       <w:rPr>

</xml_diff>